<commit_message>
Monday, April 24, 2023, 5:25:29 PM Eastern European Summer Time
</commit_message>
<xml_diff>
--- a/year1-term2/ASM/звіт.docx
+++ b/year1-term2/ASM/звіт.docx
@@ -110,7 +110,15 @@
         <w:t>з дисципліни «</w:t>
       </w:r>
       <w:r>
-        <w:t>Об’єктно-орієнтоване програмування</w:t>
+        <w:t xml:space="preserve">Архітектура Комп’ютера та </w:t>
+      </w:r>
+      <w:proofErr w:type="spellStart"/>
+      <w:r>
+        <w:t>Низькорівневе</w:t>
+      </w:r>
+      <w:proofErr w:type="spellEnd"/>
+      <w:r>
+        <w:t xml:space="preserve"> Програмування</w:t>
       </w:r>
       <w:r>
         <w:t xml:space="preserve">» </w:t>
@@ -268,23 +276,25 @@
       </w:r>
       <w:r>
         <w:tab/>
-        <w:t>Т.</w:t>
+      </w:r>
+      <w:r>
+        <w:t>О. І. Качан</w:t>
+      </w:r>
+    </w:p>
+    <w:p>
+      <w:pPr>
+        <w:spacing w:after="0" w:line="360" w:lineRule="auto"/>
+      </w:pPr>
+      <w:r>
+        <w:t>Доцент</w:t>
+      </w:r>
+      <w:r>
+        <w:tab/>
       </w:r>
       <w:r>
         <w:t xml:space="preserve"> </w:t>
       </w:r>
       <w:r>
-        <w:t xml:space="preserve">В. Голуб </w:t>
-      </w:r>
-    </w:p>
-    <w:p>
-      <w:pPr>
-        <w:spacing w:after="0" w:line="360" w:lineRule="auto"/>
-      </w:pPr>
-      <w:r>
-        <w:t xml:space="preserve">Ст. Викладач </w:t>
-      </w:r>
-      <w:r>
         <w:tab/>
       </w:r>
       <w:r>
@@ -304,17 +314,13 @@
       </w:r>
       <w:r>
         <w:tab/>
-        <w:t>Л.</w:t>
-      </w:r>
-      <w:r>
-        <w:t xml:space="preserve"> </w:t>
-      </w:r>
-      <w:r>
-        <w:t xml:space="preserve">Ю. </w:t>
+      </w:r>
+      <w:r>
+        <w:t xml:space="preserve">А. Є. </w:t>
       </w:r>
       <w:proofErr w:type="spellStart"/>
       <w:r>
-        <w:t>Дейнега</w:t>
+        <w:t>Казурова</w:t>
       </w:r>
       <w:proofErr w:type="spellEnd"/>
     </w:p>
@@ -373,10 +379,11 @@
             <w:tabs>
               <w:tab w:val="right" w:leader="dot" w:pos="9016"/>
             </w:tabs>
-            <w:spacing w:after="0" w:line="360" w:lineRule="auto"/>
-            <w:ind w:left="0" w:firstLine="851"/>
             <w:rPr>
+              <w:rFonts w:asciiTheme="minorHAnsi" w:eastAsiaTheme="minorEastAsia" w:hAnsiTheme="minorHAnsi" w:cstheme="minorBidi"/>
               <w:noProof/>
+              <w:sz w:val="22"/>
+              <w:szCs w:val="22"/>
             </w:rPr>
           </w:pPr>
           <w:r>
@@ -388,13 +395,13 @@
           <w:r>
             <w:fldChar w:fldCharType="separate"/>
           </w:r>
-          <w:hyperlink w:anchor="_Toc132561518" w:history="1">
+          <w:hyperlink w:anchor="_Toc133249523" w:history="1">
             <w:r>
               <w:rPr>
                 <w:rStyle w:val="a4"/>
                 <w:noProof/>
               </w:rPr>
-              <w:t>Мета роботи</w:t>
+              <w:t>Текст завдання</w:t>
             </w:r>
             <w:r>
               <w:rPr>
@@ -415,7 +422,7 @@
                 <w:noProof/>
                 <w:webHidden/>
               </w:rPr>
-              <w:instrText xml:space="preserve"> PAGEREF _Toc132561518 \h </w:instrText>
+              <w:instrText xml:space="preserve"> PAGEREF _Toc133249523 \h </w:instrText>
             </w:r>
             <w:r>
               <w:rPr>
@@ -452,19 +459,28 @@
             <w:tabs>
               <w:tab w:val="right" w:leader="dot" w:pos="9016"/>
             </w:tabs>
-            <w:spacing w:after="0" w:line="360" w:lineRule="auto"/>
-            <w:ind w:left="0" w:firstLine="851"/>
             <w:rPr>
+              <w:rFonts w:asciiTheme="minorHAnsi" w:eastAsiaTheme="minorEastAsia" w:hAnsiTheme="minorHAnsi" w:cstheme="minorBidi"/>
               <w:noProof/>
+              <w:sz w:val="22"/>
+              <w:szCs w:val="22"/>
             </w:rPr>
           </w:pPr>
-          <w:hyperlink w:anchor="_Toc132561519" w:history="1">
+          <w:hyperlink w:anchor="_Toc133249524" w:history="1">
             <w:r>
               <w:rPr>
                 <w:rStyle w:val="a4"/>
                 <w:noProof/>
               </w:rPr>
-              <w:t>Текст завдання №5</w:t>
+              <w:t xml:space="preserve">Код програми – </w:t>
+            </w:r>
+            <w:r>
+              <w:rPr>
+                <w:rStyle w:val="a4"/>
+                <w:noProof/>
+                <w:lang w:val="en-US"/>
+              </w:rPr>
+              <w:t>main.cpp</w:t>
             </w:r>
             <w:r>
               <w:rPr>
@@ -485,7 +501,7 @@
                 <w:noProof/>
                 <w:webHidden/>
               </w:rPr>
-              <w:instrText xml:space="preserve"> PAGEREF _Toc132561519 \h </w:instrText>
+              <w:instrText xml:space="preserve"> PAGEREF _Toc133249524 \h </w:instrText>
             </w:r>
             <w:r>
               <w:rPr>
@@ -522,19 +538,20 @@
             <w:tabs>
               <w:tab w:val="right" w:leader="dot" w:pos="9016"/>
             </w:tabs>
-            <w:spacing w:after="0" w:line="360" w:lineRule="auto"/>
-            <w:ind w:left="0" w:firstLine="851"/>
             <w:rPr>
+              <w:rFonts w:asciiTheme="minorHAnsi" w:eastAsiaTheme="minorEastAsia" w:hAnsiTheme="minorHAnsi" w:cstheme="minorBidi"/>
               <w:noProof/>
+              <w:sz w:val="22"/>
+              <w:szCs w:val="22"/>
             </w:rPr>
           </w:pPr>
-          <w:hyperlink w:anchor="_Toc132561520" w:history="1">
+          <w:hyperlink w:anchor="_Toc133249525" w:history="1">
             <w:r>
               <w:rPr>
                 <w:rStyle w:val="a4"/>
                 <w:noProof/>
               </w:rPr>
-              <w:t xml:space="preserve">Код програми – </w:t>
+              <w:t>Код програми</w:t>
             </w:r>
             <w:r>
               <w:rPr>
@@ -542,7 +559,7 @@
                 <w:noProof/>
                 <w:lang w:val="en-US"/>
               </w:rPr>
-              <w:t>main.cpp</w:t>
+              <w:t xml:space="preserve"> – sup.h</w:t>
             </w:r>
             <w:r>
               <w:rPr>
@@ -563,7 +580,7 @@
                 <w:noProof/>
                 <w:webHidden/>
               </w:rPr>
-              <w:instrText xml:space="preserve"> PAGEREF _Toc132561520 \h </w:instrText>
+              <w:instrText xml:space="preserve"> PAGEREF _Toc133249525 \h </w:instrText>
             </w:r>
             <w:r>
               <w:rPr>
@@ -600,19 +617,20 @@
             <w:tabs>
               <w:tab w:val="right" w:leader="dot" w:pos="9016"/>
             </w:tabs>
-            <w:spacing w:after="0" w:line="360" w:lineRule="auto"/>
-            <w:ind w:left="0" w:firstLine="851"/>
             <w:rPr>
+              <w:rFonts w:asciiTheme="minorHAnsi" w:eastAsiaTheme="minorEastAsia" w:hAnsiTheme="minorHAnsi" w:cstheme="minorBidi"/>
               <w:noProof/>
+              <w:sz w:val="22"/>
+              <w:szCs w:val="22"/>
             </w:rPr>
           </w:pPr>
-          <w:hyperlink w:anchor="_Toc132561521" w:history="1">
+          <w:hyperlink w:anchor="_Toc133249526" w:history="1">
             <w:r>
               <w:rPr>
                 <w:rStyle w:val="a4"/>
                 <w:noProof/>
               </w:rPr>
-              <w:t>Код програми</w:t>
+              <w:t xml:space="preserve">Код бібліотеки </w:t>
             </w:r>
             <w:r>
               <w:rPr>
@@ -620,7 +638,7 @@
                 <w:noProof/>
                 <w:lang w:val="en-US"/>
               </w:rPr>
-              <w:t xml:space="preserve"> – sup.h</w:t>
+              <w:t>– lib.h</w:t>
             </w:r>
             <w:r>
               <w:rPr>
@@ -641,7 +659,7 @@
                 <w:noProof/>
                 <w:webHidden/>
               </w:rPr>
-              <w:instrText xml:space="preserve"> PAGEREF _Toc132561521 \h </w:instrText>
+              <w:instrText xml:space="preserve"> PAGEREF _Toc133249526 \h </w:instrText>
             </w:r>
             <w:r>
               <w:rPr>
@@ -678,27 +696,20 @@
             <w:tabs>
               <w:tab w:val="right" w:leader="dot" w:pos="9016"/>
             </w:tabs>
-            <w:spacing w:after="0" w:line="360" w:lineRule="auto"/>
-            <w:ind w:left="0" w:firstLine="851"/>
             <w:rPr>
+              <w:rFonts w:asciiTheme="minorHAnsi" w:eastAsiaTheme="minorEastAsia" w:hAnsiTheme="minorHAnsi" w:cstheme="minorBidi"/>
               <w:noProof/>
+              <w:sz w:val="22"/>
+              <w:szCs w:val="22"/>
             </w:rPr>
           </w:pPr>
-          <w:hyperlink w:anchor="_Toc132561522" w:history="1">
+          <w:hyperlink w:anchor="_Toc133249527" w:history="1">
             <w:r>
               <w:rPr>
                 <w:rStyle w:val="a4"/>
                 <w:noProof/>
               </w:rPr>
-              <w:t xml:space="preserve">Код бібліотеки </w:t>
-            </w:r>
-            <w:r>
-              <w:rPr>
-                <w:rStyle w:val="a4"/>
-                <w:noProof/>
-                <w:lang w:val="en-US"/>
-              </w:rPr>
-              <w:t>– lib.h</w:t>
+              <w:t>Приклад роботи</w:t>
             </w:r>
             <w:r>
               <w:rPr>
@@ -719,147 +730,7 @@
                 <w:noProof/>
                 <w:webHidden/>
               </w:rPr>
-              <w:instrText xml:space="preserve"> PAGEREF _Toc132561522 \h </w:instrText>
-            </w:r>
-            <w:r>
-              <w:rPr>
-                <w:noProof/>
-                <w:webHidden/>
-              </w:rPr>
-            </w:r>
-            <w:r>
-              <w:rPr>
-                <w:noProof/>
-                <w:webHidden/>
-              </w:rPr>
-              <w:fldChar w:fldCharType="separate"/>
-            </w:r>
-            <w:r>
-              <w:rPr>
-                <w:noProof/>
-                <w:webHidden/>
-              </w:rPr>
-              <w:t>3</w:t>
-            </w:r>
-            <w:r>
-              <w:rPr>
-                <w:noProof/>
-                <w:webHidden/>
-              </w:rPr>
-              <w:fldChar w:fldCharType="end"/>
-            </w:r>
-          </w:hyperlink>
-        </w:p>
-        <w:p>
-          <w:pPr>
-            <w:pStyle w:val="21"/>
-            <w:tabs>
-              <w:tab w:val="right" w:leader="dot" w:pos="9016"/>
-            </w:tabs>
-            <w:spacing w:after="0" w:line="360" w:lineRule="auto"/>
-            <w:ind w:left="0" w:firstLine="851"/>
-            <w:rPr>
-              <w:noProof/>
-            </w:rPr>
-          </w:pPr>
-          <w:hyperlink w:anchor="_Toc132561523" w:history="1">
-            <w:r>
-              <w:rPr>
-                <w:rStyle w:val="a4"/>
-                <w:noProof/>
-              </w:rPr>
-              <w:t>Приклад роботи</w:t>
-            </w:r>
-            <w:r>
-              <w:rPr>
-                <w:noProof/>
-                <w:webHidden/>
-              </w:rPr>
-              <w:tab/>
-            </w:r>
-            <w:r>
-              <w:rPr>
-                <w:noProof/>
-                <w:webHidden/>
-              </w:rPr>
-              <w:fldChar w:fldCharType="begin"/>
-            </w:r>
-            <w:r>
-              <w:rPr>
-                <w:noProof/>
-                <w:webHidden/>
-              </w:rPr>
-              <w:instrText xml:space="preserve"> PAGEREF _Toc132561523 \h </w:instrText>
-            </w:r>
-            <w:r>
-              <w:rPr>
-                <w:noProof/>
-                <w:webHidden/>
-              </w:rPr>
-            </w:r>
-            <w:r>
-              <w:rPr>
-                <w:noProof/>
-                <w:webHidden/>
-              </w:rPr>
-              <w:fldChar w:fldCharType="separate"/>
-            </w:r>
-            <w:r>
-              <w:rPr>
-                <w:noProof/>
-                <w:webHidden/>
-              </w:rPr>
-              <w:t>3</w:t>
-            </w:r>
-            <w:r>
-              <w:rPr>
-                <w:noProof/>
-                <w:webHidden/>
-              </w:rPr>
-              <w:fldChar w:fldCharType="end"/>
-            </w:r>
-          </w:hyperlink>
-        </w:p>
-        <w:p>
-          <w:pPr>
-            <w:pStyle w:val="21"/>
-            <w:tabs>
-              <w:tab w:val="right" w:leader="dot" w:pos="9016"/>
-            </w:tabs>
-            <w:spacing w:after="0" w:line="360" w:lineRule="auto"/>
-            <w:ind w:left="0" w:firstLine="851"/>
-            <w:rPr>
-              <w:noProof/>
-            </w:rPr>
-          </w:pPr>
-          <w:hyperlink w:anchor="_Toc132561524" w:history="1">
-            <w:r>
-              <w:rPr>
-                <w:rStyle w:val="a4"/>
-                <w:noProof/>
-              </w:rPr>
-              <w:t>Висновки</w:t>
-            </w:r>
-            <w:r>
-              <w:rPr>
-                <w:noProof/>
-                <w:webHidden/>
-              </w:rPr>
-              <w:tab/>
-            </w:r>
-            <w:r>
-              <w:rPr>
-                <w:noProof/>
-                <w:webHidden/>
-              </w:rPr>
-              <w:fldChar w:fldCharType="begin"/>
-            </w:r>
-            <w:r>
-              <w:rPr>
-                <w:noProof/>
-                <w:webHidden/>
-              </w:rPr>
-              <w:instrText xml:space="preserve"> PAGEREF _Toc132561524 \h </w:instrText>
+              <w:instrText xml:space="preserve"> PAGEREF _Toc133249527 \h </w:instrText>
             </w:r>
             <w:r>
               <w:rPr>
@@ -919,47 +790,15 @@
         <w:pStyle w:val="-20"/>
         <w:ind w:firstLine="851"/>
       </w:pPr>
-      <w:bookmarkStart w:id="1" w:name="_Toc132561518"/>
+      <w:bookmarkStart w:id="1" w:name="_Toc133249523"/>
       <w:r>
         <w:lastRenderedPageBreak/>
-        <w:t>Мета роботи</w:t>
+        <w:t>Текст з</w:t>
+      </w:r>
+      <w:r>
+        <w:t>авдання</w:t>
       </w:r>
       <w:bookmarkEnd w:id="1"/>
-    </w:p>
-    <w:p>
-      <w:pPr>
-        <w:spacing w:after="0" w:line="360" w:lineRule="auto"/>
-        <w:ind w:firstLine="851"/>
-      </w:pPr>
-    </w:p>
-    <w:p>
-      <w:pPr>
-        <w:spacing w:after="0" w:line="360" w:lineRule="auto"/>
-        <w:ind w:firstLine="851"/>
-      </w:pPr>
-      <w:r>
-        <w:t>Навчитись використовувати при створені програм мовою програмування С++.</w:t>
-      </w:r>
-    </w:p>
-    <w:p>
-      <w:pPr>
-        <w:spacing w:after="0" w:line="360" w:lineRule="auto"/>
-        <w:ind w:firstLine="851"/>
-      </w:pPr>
-    </w:p>
-    <w:p>
-      <w:pPr>
-        <w:pStyle w:val="-20"/>
-        <w:ind w:firstLine="851"/>
-      </w:pPr>
-      <w:bookmarkStart w:id="2" w:name="_Toc132561519"/>
-      <w:r>
-        <w:t>Текст з</w:t>
-      </w:r>
-      <w:r>
-        <w:t>авдання №5</w:t>
-      </w:r>
-      <w:bookmarkEnd w:id="2"/>
     </w:p>
     <w:p>
       <w:pPr>
@@ -990,7 +829,7 @@
           <w:lang w:val="en-US"/>
         </w:rPr>
       </w:pPr>
-      <w:bookmarkStart w:id="3" w:name="_Toc132561520"/>
+      <w:bookmarkStart w:id="2" w:name="_Toc133249524"/>
       <w:r>
         <w:t xml:space="preserve">Код програми – </w:t>
       </w:r>
@@ -1000,7 +839,7 @@
         </w:rPr>
         <w:t>main.cpp</w:t>
       </w:r>
-      <w:bookmarkEnd w:id="3"/>
+      <w:bookmarkEnd w:id="2"/>
     </w:p>
     <w:p>
       <w:pPr>
@@ -1030,7 +869,7 @@
           <w:lang w:val="en-US"/>
         </w:rPr>
       </w:pPr>
-      <w:bookmarkStart w:id="4" w:name="_Toc132561521"/>
+      <w:bookmarkStart w:id="3" w:name="_Toc133249525"/>
       <w:r>
         <w:t>Код програми</w:t>
       </w:r>
@@ -1047,7 +886,7 @@
         </w:rPr>
         <w:t>sup.h</w:t>
       </w:r>
-      <w:bookmarkEnd w:id="4"/>
+      <w:bookmarkEnd w:id="3"/>
       <w:proofErr w:type="spellEnd"/>
     </w:p>
     <w:p>
@@ -1078,7 +917,7 @@
           <w:lang w:val="en-US"/>
         </w:rPr>
       </w:pPr>
-      <w:bookmarkStart w:id="5" w:name="_Toc132561522"/>
+      <w:bookmarkStart w:id="4" w:name="_Toc133249526"/>
       <w:r>
         <w:t xml:space="preserve">Код бібліотеки </w:t>
       </w:r>
@@ -1095,7 +934,7 @@
         </w:rPr>
         <w:t>lib.h</w:t>
       </w:r>
-      <w:bookmarkEnd w:id="5"/>
+      <w:bookmarkEnd w:id="4"/>
       <w:proofErr w:type="spellEnd"/>
     </w:p>
     <w:p>
@@ -1123,11 +962,11 @@
         <w:pStyle w:val="-20"/>
         <w:ind w:firstLine="851"/>
       </w:pPr>
-      <w:bookmarkStart w:id="6" w:name="_Toc132561523"/>
+      <w:bookmarkStart w:id="5" w:name="_Toc133249527"/>
       <w:r>
         <w:t>Приклад роботи</w:t>
       </w:r>
-      <w:bookmarkEnd w:id="6"/>
+      <w:bookmarkEnd w:id="5"/>
     </w:p>
     <w:p>
       <w:pPr>
@@ -1142,38 +981,6 @@
       </w:pPr>
       <w:r>
         <w:t>Фото</w:t>
-      </w:r>
-    </w:p>
-    <w:p>
-      <w:pPr>
-        <w:spacing w:after="0" w:line="360" w:lineRule="auto"/>
-        <w:ind w:firstLine="851"/>
-      </w:pPr>
-    </w:p>
-    <w:p>
-      <w:pPr>
-        <w:pStyle w:val="-20"/>
-        <w:ind w:firstLine="851"/>
-      </w:pPr>
-      <w:bookmarkStart w:id="7" w:name="_Toc132561524"/>
-      <w:r>
-        <w:t>Висновки</w:t>
-      </w:r>
-      <w:bookmarkEnd w:id="7"/>
-    </w:p>
-    <w:p>
-      <w:pPr>
-        <w:spacing w:after="0" w:line="360" w:lineRule="auto"/>
-        <w:ind w:firstLine="851"/>
-      </w:pPr>
-    </w:p>
-    <w:p>
-      <w:pPr>
-        <w:spacing w:after="0" w:line="360" w:lineRule="auto"/>
-        <w:ind w:firstLine="851"/>
-      </w:pPr>
-      <w:r>
-        <w:t>Таким чином, ми навчилися при створенні програм мовою програмування С++.</w:t>
       </w:r>
     </w:p>
     <w:sectPr>

</xml_diff>